<commit_message>
gearing up for submission!
</commit_message>
<xml_diff>
--- a/6 Manuscript/Trevor honors thesis (3.30.2021)_npm.docx
+++ b/6 Manuscript/Trevor honors thesis (3.30.2021)_npm.docx
@@ -284,6 +284,9 @@
         <w:t xml:space="preserve">A and 2B </w:t>
       </w:r>
       <w:r>
+        <w:t xml:space="preserve">then </w:t>
+      </w:r>
+      <w:r>
         <w:t>examined</w:t>
       </w:r>
       <w:r>
@@ -341,7 +344,7 @@
         <w:t>23</w:t>
       </w:r>
       <w:r>
-        <w:t>8</w:t>
+        <w:t>9</w:t>
       </w:r>
     </w:p>
     <w:p>
@@ -538,6 +541,9 @@
         <w:t xml:space="preserve"> cue-target</w:t>
       </w:r>
       <w:r>
+        <w:t xml:space="preserve"> word</w:t>
+      </w:r>
+      <w:r>
         <w:t xml:space="preserve"> pair</w:t>
       </w:r>
       <w:r>
@@ -805,190 +811,193 @@
         <w:t>a marked</w:t>
       </w:r>
       <w:r>
-        <w:t xml:space="preserve"> overconfidence effect in</w:t>
+        <w:t xml:space="preserve"> overconfidence effect </w:t>
+      </w:r>
+      <w:r>
+        <w:t>such that</w:t>
+      </w:r>
+      <w:r>
+        <w:t xml:space="preserve"> JOLs </w:t>
+      </w:r>
+      <w:r>
+        <w:t xml:space="preserve">greatly </w:t>
+      </w:r>
+      <w:r>
+        <w:t>overestimate</w:t>
       </w:r>
       <w:r>
         <w:t xml:space="preserve"> </w:t>
       </w:r>
       <w:r>
-        <w:t>which</w:t>
-      </w:r>
-      <w:r>
-        <w:t xml:space="preserve"> JOLs </w:t>
-      </w:r>
-      <w:r>
-        <w:t xml:space="preserve">greatly </w:t>
-      </w:r>
-      <w:r>
-        <w:t>overestimate</w:t>
+        <w:t>subsequent</w:t>
       </w:r>
       <w:r>
         <w:t xml:space="preserve"> </w:t>
       </w:r>
       <w:r>
-        <w:t>subsequent</w:t>
+        <w:t xml:space="preserve">memory. </w:t>
+      </w:r>
+      <w:r>
+        <w:t>Castel, McCabe, and Roediger (2007)</w:t>
       </w:r>
       <w:r>
         <w:t xml:space="preserve"> </w:t>
       </w:r>
       <w:r>
-        <w:t xml:space="preserve">memory. </w:t>
-      </w:r>
-      <w:r>
-        <w:t>Castel, McCabe, and Roediger (2007)</w:t>
+        <w:t xml:space="preserve">have reported an illusion of competence pattern on </w:t>
+      </w:r>
+      <w:r>
+        <w:t>identical pairs</w:t>
+      </w:r>
+      <w:r>
+        <w:t xml:space="preserve"> and</w:t>
+      </w:r>
+      <w:r>
+        <w:t>, more recently,</w:t>
       </w:r>
       <w:r>
         <w:t xml:space="preserve"> </w:t>
       </w:r>
       <w:r>
-        <w:t xml:space="preserve">have reported an illusion of competence pattern on </w:t>
-      </w:r>
-      <w:r>
-        <w:t>identical pairs</w:t>
-      </w:r>
-      <w:r>
-        <w:t xml:space="preserve"> and</w:t>
-      </w:r>
-      <w:r>
-        <w:t>, more recently,</w:t>
+        <w:t>Maxwell and Huff (</w:t>
+      </w:r>
+      <w:r>
+        <w:t>in press</w:t>
+      </w:r>
+      <w:r>
+        <w:t>)</w:t>
+      </w:r>
+      <w:r>
+        <w:t xml:space="preserve"> have </w:t>
+      </w:r>
+      <w:r>
+        <w:t>extended</w:t>
+      </w:r>
+      <w:r>
+        <w:t xml:space="preserve"> this pattern</w:t>
+      </w:r>
+      <w:r>
+        <w:t xml:space="preserve"> to</w:t>
       </w:r>
       <w:r>
         <w:t xml:space="preserve"> </w:t>
       </w:r>
       <w:r>
-        <w:t>Maxwell and Huff (</w:t>
+        <w:t xml:space="preserve">symmetrical associates (e.g., </w:t>
+      </w:r>
+      <w:r>
+        <w:t>k</w:t>
+      </w:r>
+      <w:r>
+        <w:t>ing-</w:t>
+      </w:r>
+      <w:r>
+        <w:t>q</w:t>
+      </w:r>
+      <w:r>
+        <w:t xml:space="preserve">ueen), </w:t>
+      </w:r>
+      <w:r>
+        <w:t xml:space="preserve">in </w:t>
+      </w:r>
+      <w:r>
+        <w:t xml:space="preserve">which the forward and backward relations between pairs are matched. </w:t>
+      </w:r>
+      <w:r>
+        <w:t>Like</w:t>
+      </w:r>
+      <w:r>
+        <w:t xml:space="preserve"> Koriat </w:t>
+      </w:r>
+      <w:r>
+        <w:t>and</w:t>
+      </w:r>
+      <w:r>
+        <w:t xml:space="preserve"> </w:t>
+      </w:r>
+      <w:r>
+        <w:t>Bjork (2005), Maxwell and Huff (</w:t>
       </w:r>
       <w:r>
         <w:t>in press</w:t>
       </w:r>
       <w:r>
-        <w:t>)</w:t>
-      </w:r>
-      <w:r>
-        <w:t xml:space="preserve"> have </w:t>
-      </w:r>
-      <w:r>
-        <w:t>extended</w:t>
-      </w:r>
-      <w:r>
-        <w:t xml:space="preserve"> this pattern</w:t>
-      </w:r>
-      <w:r>
-        <w:t xml:space="preserve"> to</w:t>
+        <w:t xml:space="preserve">) found that JOL ratings were generally </w:t>
+      </w:r>
+      <w:r>
+        <w:t>well</w:t>
+      </w:r>
+      <w:r>
+        <w:t>-</w:t>
+      </w:r>
+      <w:r>
+        <w:t>calibrated for forward pairs</w:t>
+      </w:r>
+      <w:r>
+        <w:t>,</w:t>
+      </w:r>
+      <w:r>
+        <w:t xml:space="preserve"> but produced an illusion of competence </w:t>
+      </w:r>
+      <w:r>
+        <w:t xml:space="preserve">pattern </w:t>
+      </w:r>
+      <w:r>
+        <w:t xml:space="preserve">for backward, symmetrical, and unrelated word pairs. </w:t>
+      </w:r>
+      <w:r>
+        <w:t xml:space="preserve">Additionally, </w:t>
+      </w:r>
+      <w:r>
+        <w:t>the illusion of competence</w:t>
+      </w:r>
+      <w:r>
+        <w:t xml:space="preserve"> was robust</w:t>
+      </w:r>
+      <w:r>
+        <w:t xml:space="preserve"> and persisted across a variety of experimental manipulations</w:t>
       </w:r>
       <w:r>
         <w:t xml:space="preserve"> </w:t>
       </w:r>
       <w:r>
-        <w:t xml:space="preserve">symmetrical associates (e.g., </w:t>
-      </w:r>
-      <w:r>
-        <w:t>k</w:t>
-      </w:r>
-      <w:r>
-        <w:t>ing-</w:t>
-      </w:r>
-      <w:r>
-        <w:t>q</w:t>
-      </w:r>
-      <w:r>
-        <w:t xml:space="preserve">ueen), </w:t>
-      </w:r>
-      <w:r>
-        <w:t xml:space="preserve">in </w:t>
-      </w:r>
-      <w:r>
-        <w:t xml:space="preserve">which the forward and backward relations between pairs are matched. </w:t>
-      </w:r>
-      <w:r>
-        <w:t>Like</w:t>
-      </w:r>
-      <w:r>
-        <w:t xml:space="preserve"> Koriat </w:t>
-      </w:r>
-      <w:r>
-        <w:t>and</w:t>
+        <w:t>designed to improve the correspondence between JOLs and recall</w:t>
+      </w:r>
+      <w:r>
+        <w:t>,</w:t>
       </w:r>
       <w:r>
         <w:t xml:space="preserve"> </w:t>
       </w:r>
       <w:r>
-        <w:t>Bjork (2005), Maxwell and Huff (</w:t>
-      </w:r>
-      <w:r>
-        <w:t>in press</w:t>
-      </w:r>
-      <w:r>
-        <w:t xml:space="preserve">) found that JOL ratings were generally </w:t>
-      </w:r>
-      <w:r>
-        <w:t>well</w:t>
-      </w:r>
-      <w:r>
-        <w:t>-</w:t>
-      </w:r>
-      <w:r>
-        <w:t>calibrated for forward pairs</w:t>
-      </w:r>
-      <w:r>
-        <w:t>,</w:t>
-      </w:r>
-      <w:r>
-        <w:t xml:space="preserve"> but produced an illusion of competence </w:t>
-      </w:r>
-      <w:r>
-        <w:t xml:space="preserve">pattern </w:t>
-      </w:r>
-      <w:r>
-        <w:t xml:space="preserve">for backward, symmetrical, and unrelated word pairs. </w:t>
-      </w:r>
-      <w:r>
-        <w:t xml:space="preserve">Additionally, </w:t>
-      </w:r>
-      <w:r>
-        <w:t>the illusion of competence</w:t>
-      </w:r>
-      <w:r>
-        <w:t xml:space="preserve"> was robust</w:t>
-      </w:r>
-      <w:r>
-        <w:t xml:space="preserve"> and persisted across a variety of experimental manipulations</w:t>
+        <w:t>such as JOL timing (e.g., concurrent, immediate, or delayed</w:t>
+      </w:r>
+      <w:r>
+        <w:t xml:space="preserve"> JOLs</w:t>
+      </w:r>
+      <w:r>
+        <w:t>) and pacing (e.g., self-paced vs experimenter paced)</w:t>
+      </w:r>
+      <w:r>
+        <w:t>.</w:t>
       </w:r>
       <w:r>
         <w:t xml:space="preserve"> </w:t>
       </w:r>
       <w:r>
-        <w:t>designed to improve the correspondence between JOLs and recall</w:t>
-      </w:r>
-      <w:r>
-        <w:t>,</w:t>
-      </w:r>
-      <w:r>
-        <w:t xml:space="preserve"> </w:t>
-      </w:r>
-      <w:r>
-        <w:t>such as JOL timing (e.g., concurrent, immediate, or delayed</w:t>
-      </w:r>
-      <w:r>
-        <w:t xml:space="preserve"> JOLs</w:t>
-      </w:r>
-      <w:r>
-        <w:t>) and pacing (e.g., self-paced vs experimenter paced)</w:t>
-      </w:r>
-      <w:r>
-        <w:t>.</w:t>
-      </w:r>
-      <w:r>
-        <w:t xml:space="preserve"> </w:t>
-      </w:r>
-      <w:r>
         <w:t xml:space="preserve">Thus, </w:t>
       </w:r>
       <w:r>
         <w:t>JOLs can</w:t>
       </w:r>
       <w:r>
-        <w:t xml:space="preserve"> accurately predict later recall, but only when cues are associated in the forward direction to the target.</w:t>
+        <w:t xml:space="preserve"> accurately predict later recall, but only when cues are associated </w:t>
+      </w:r>
+      <w:r>
+        <w:t>with the target in</w:t>
+      </w:r>
+      <w:r>
+        <w:t xml:space="preserve"> the forward direction.</w:t>
       </w:r>
       <w:r>
         <w:t xml:space="preserve"> </w:t>
@@ -1197,13 +1206,25 @@
         <w:t xml:space="preserve"> judge</w:t>
       </w:r>
       <w:r>
-        <w:t xml:space="preserve"> statements that were more perceptually fluent (e.g., </w:t>
+        <w:t xml:space="preserve"> </w:t>
+      </w:r>
+      <w:r>
+        <w:t xml:space="preserve">more perceptually fluent statements </w:t>
+      </w:r>
+      <w:r>
+        <w:t xml:space="preserve">(e.g., </w:t>
       </w:r>
       <w:r>
         <w:t>a statement presented in black ink against a white background</w:t>
       </w:r>
       <w:r>
-        <w:t>) as more likely to be true compared to</w:t>
+        <w:t xml:space="preserve">) </w:t>
+      </w:r>
+      <w:r>
+        <w:t>as being</w:t>
+      </w:r>
+      <w:r>
+        <w:t xml:space="preserve"> true compared to</w:t>
       </w:r>
       <w:r>
         <w:t xml:space="preserve"> </w:t>
@@ -1391,7 +1412,7 @@
         <w:t xml:space="preserve">were </w:t>
       </w:r>
       <w:r>
-        <w:t xml:space="preserve">presented in a large </w:t>
+        <w:t xml:space="preserve">presented in large </w:t>
       </w:r>
       <w:r>
         <w:t>versus</w:t>
@@ -1403,10 +1424,19 @@
         <w:t>small font</w:t>
       </w:r>
       <w:r>
-        <w:t>s</w:t>
-      </w:r>
-      <w:r>
-        <w:t>, however, this increase in JOLs did not translate to recall in which both font types were equivalent</w:t>
+        <w:t>, however, this increase in JOLs did not translate to recall</w:t>
+      </w:r>
+      <w:r>
+        <w:t>,</w:t>
+      </w:r>
+      <w:r>
+        <w:t xml:space="preserve"> </w:t>
+      </w:r>
+      <w:r>
+        <w:t>as</w:t>
+      </w:r>
+      <w:r>
+        <w:t xml:space="preserve"> both font types were equivalent</w:t>
       </w:r>
       <w:r>
         <w:t>.</w:t>
@@ -1575,80 +1605,92 @@
         <w:t>(2015)</w:t>
       </w:r>
       <w:r>
+        <w:t xml:space="preserve"> divided participants</w:t>
+      </w:r>
+      <w:r>
+        <w:t xml:space="preserve"> into</w:t>
+      </w:r>
+      <w:r>
         <w:t xml:space="preserve"> </w:t>
       </w:r>
       <w:r>
+        <w:t xml:space="preserve">groups that either studied or observed </w:t>
+      </w:r>
+      <w:r>
+        <w:t>the</w:t>
+      </w:r>
+      <w:r>
+        <w:t xml:space="preserve"> participants who had been </w:t>
+      </w:r>
+      <w:r>
         <w:lastRenderedPageBreak/>
-        <w:t>divided participants</w:t>
-      </w:r>
-      <w:r>
-        <w:t xml:space="preserve"> into</w:t>
+        <w:t>assigned to the study group</w:t>
+      </w:r>
+      <w:r>
+        <w:t xml:space="preserve">. </w:t>
+      </w:r>
+      <w:r>
+        <w:t>Participants in t</w:t>
+      </w:r>
+      <w:r>
+        <w:t xml:space="preserve">he study group </w:t>
+      </w:r>
+      <w:r>
+        <w:t>made JOLs for</w:t>
       </w:r>
       <w:r>
         <w:t xml:space="preserve"> </w:t>
       </w:r>
       <w:r>
-        <w:t xml:space="preserve">groups that either studied or observed </w:t>
-      </w:r>
-      <w:r>
-        <w:t>the</w:t>
-      </w:r>
-      <w:r>
-        <w:t xml:space="preserve"> participants who had been assigned to the study group</w:t>
+        <w:t>pairs</w:t>
+      </w:r>
+      <w:r>
+        <w:t xml:space="preserve"> presented</w:t>
+      </w:r>
+      <w:r>
+        <w:t xml:space="preserve"> in</w:t>
+      </w:r>
+      <w:r>
+        <w:t xml:space="preserve"> either</w:t>
+      </w:r>
+      <w:r>
+        <w:t xml:space="preserve"> large or small fonts, while </w:t>
+      </w:r>
+      <w:r>
+        <w:t xml:space="preserve">participants in </w:t>
+      </w:r>
+      <w:r>
+        <w:t xml:space="preserve">the observer group </w:t>
+      </w:r>
+      <w:r>
+        <w:t>were</w:t>
+      </w:r>
+      <w:r>
+        <w:t xml:space="preserve"> asked to </w:t>
+      </w:r>
+      <w:r>
+        <w:t>guess the JOLs that</w:t>
+      </w:r>
+      <w:r>
+        <w:t xml:space="preserve"> participants in the study group </w:t>
+      </w:r>
+      <w:r>
+        <w:t>would make and were</w:t>
+      </w:r>
+      <w:r>
+        <w:t xml:space="preserve"> only made aware of the font size of the </w:t>
+      </w:r>
+      <w:r>
+        <w:t>pair</w:t>
+      </w:r>
+      <w:r>
+        <w:t xml:space="preserve"> that was being viewed</w:t>
+      </w:r>
+      <w:r>
+        <w:t>, not the pair itself</w:t>
       </w:r>
       <w:r>
         <w:t xml:space="preserve">. </w:t>
-      </w:r>
-      <w:r>
-        <w:t>Participants in t</w:t>
-      </w:r>
-      <w:r>
-        <w:t xml:space="preserve">he study group </w:t>
-      </w:r>
-      <w:r>
-        <w:t>made JOLs for</w:t>
-      </w:r>
-      <w:r>
-        <w:t xml:space="preserve"> </w:t>
-      </w:r>
-      <w:r>
-        <w:t>pairs</w:t>
-      </w:r>
-      <w:r>
-        <w:t xml:space="preserve"> presented</w:t>
-      </w:r>
-      <w:r>
-        <w:t xml:space="preserve"> in</w:t>
-      </w:r>
-      <w:r>
-        <w:t xml:space="preserve"> either</w:t>
-      </w:r>
-      <w:r>
-        <w:t xml:space="preserve"> large or small fonts, while </w:t>
-      </w:r>
-      <w:r>
-        <w:t xml:space="preserve">participants in </w:t>
-      </w:r>
-      <w:r>
-        <w:t xml:space="preserve">the observer group </w:t>
-      </w:r>
-      <w:r>
-        <w:t>were</w:t>
-      </w:r>
-      <w:r>
-        <w:t xml:space="preserve"> asked to </w:t>
-      </w:r>
-      <w:r>
-        <w:t>guess the JOLs that</w:t>
-      </w:r>
-      <w:r>
-        <w:t xml:space="preserve"> participants in the study group </w:t>
-      </w:r>
-      <w:r>
-        <w:t>would make and were</w:t>
-      </w:r>
-      <w:r>
-        <w:t xml:space="preserve"> only made aware of the font size of the word that was being viewed. </w:t>
       </w:r>
       <w:r>
         <w:t>Participants in both group</w:t>
@@ -1763,10 +1805,16 @@
         <w:t xml:space="preserve">. Due to </w:t>
       </w:r>
       <w:r>
-        <w:t xml:space="preserve">the </w:t>
-      </w:r>
-      <w:r>
-        <w:t>greater perceptual fluency of larger words</w:t>
+        <w:t>t</w:t>
+      </w:r>
+      <w:r>
+        <w:t>heir</w:t>
+      </w:r>
+      <w:r>
+        <w:t xml:space="preserve"> </w:t>
+      </w:r>
+      <w:r>
+        <w:t>greater perceptual fluency</w:t>
       </w:r>
       <w:r>
         <w:t>,</w:t>
@@ -1910,38 +1958,38 @@
         <w:t xml:space="preserve">a word and </w:t>
       </w:r>
       <w:r>
-        <w:t xml:space="preserve">a </w:t>
+        <w:t xml:space="preserve">a corresponding </w:t>
+      </w:r>
+      <w:r>
+        <w:t xml:space="preserve">mask (e.g., </w:t>
+      </w:r>
+      <w:r>
+        <w:t xml:space="preserve">switching </w:t>
+      </w:r>
+      <w:r>
+        <w:t xml:space="preserve">between </w:t>
+      </w:r>
+      <w:r>
+        <w:t xml:space="preserve">the word “ball” </w:t>
+      </w:r>
+      <w:r>
+        <w:t>and</w:t>
+      </w:r>
+      <w:r>
+        <w:t xml:space="preserve"> “####”)</w:t>
+      </w:r>
+      <w:r>
+        <w:t>. The speed in which alternations occurred</w:t>
+      </w:r>
+      <w:r>
+        <w:t xml:space="preserve"> was</w:t>
+      </w:r>
+      <w:r>
+        <w:t xml:space="preserve"> </w:t>
       </w:r>
       <w:r>
         <w:lastRenderedPageBreak/>
-        <w:t xml:space="preserve">corresponding </w:t>
-      </w:r>
-      <w:r>
-        <w:t xml:space="preserve">mask (e.g., </w:t>
-      </w:r>
-      <w:r>
-        <w:t xml:space="preserve">switching </w:t>
-      </w:r>
-      <w:r>
-        <w:t xml:space="preserve">between </w:t>
-      </w:r>
-      <w:r>
-        <w:t xml:space="preserve">the word “ball” </w:t>
-      </w:r>
-      <w:r>
-        <w:t>and</w:t>
-      </w:r>
-      <w:r>
-        <w:t xml:space="preserve"> “####”)</w:t>
-      </w:r>
-      <w:r>
-        <w:t>. The speed in which alternations occurred</w:t>
-      </w:r>
-      <w:r>
-        <w:t xml:space="preserve"> was</w:t>
-      </w:r>
-      <w:r>
-        <w:t xml:space="preserve"> gradually decreased over time such that </w:t>
+        <w:t xml:space="preserve">gradually decreased over time such that </w:t>
       </w:r>
       <w:r>
         <w:t xml:space="preserve">the word </w:t>
@@ -2300,31 +2348,28 @@
         <w:t>or with</w:t>
       </w:r>
       <w:r>
-        <w:t xml:space="preserve"> sections </w:t>
+        <w:t xml:space="preserve"> sections removed</w:t>
+      </w:r>
+      <w:r>
+        <w:t xml:space="preserve"> </w:t>
+      </w:r>
+      <w:r>
+        <w:t>(i.e., fluent vs</w:t>
+      </w:r>
+      <w:r>
+        <w:t>.</w:t>
+      </w:r>
+      <w:r>
+        <w:t xml:space="preserve"> disfluent) and had participants complete a JOL task at encoding</w:t>
+      </w:r>
+      <w:r>
+        <w:t>.</w:t>
+      </w:r>
+      <w:r>
+        <w:t xml:space="preserve"> Overall, </w:t>
       </w:r>
       <w:r>
         <w:lastRenderedPageBreak/>
-        <w:t>removed</w:t>
-      </w:r>
-      <w:r>
-        <w:t xml:space="preserve"> </w:t>
-      </w:r>
-      <w:r>
-        <w:t>(i.e., fluent vs</w:t>
-      </w:r>
-      <w:r>
-        <w:t>.</w:t>
-      </w:r>
-      <w:r>
-        <w:t xml:space="preserve"> disfluent) and had participants complete a JOL task at encoding</w:t>
-      </w:r>
-      <w:r>
-        <w:t>.</w:t>
-      </w:r>
-      <w:r>
-        <w:t xml:space="preserve"> Overall, </w:t>
-      </w:r>
-      <w:r>
         <w:t xml:space="preserve">intact images </w:t>
       </w:r>
       <w:r>
@@ -2462,7 +2507,7 @@
         <w:t>control group</w:t>
       </w:r>
       <w:r>
-        <w:t xml:space="preserve"> comparison in which only one the standard perceptual condition is used</w:t>
+        <w:t xml:space="preserve"> comparison in which only the standard perceptual condition is used</w:t>
       </w:r>
       <w:r>
         <w:t xml:space="preserve"> (i.e., all pairs presented in a standard font size), rather than a mix of perceptually fluent</w:t>
@@ -2480,7 +2525,13 @@
         <w:t xml:space="preserve">These </w:t>
       </w:r>
       <w:r>
-        <w:t>controls</w:t>
+        <w:t>control</w:t>
+      </w:r>
+      <w:r>
+        <w:t xml:space="preserve"> group</w:t>
+      </w:r>
+      <w:r>
+        <w:t>s</w:t>
       </w:r>
       <w:r>
         <w:t xml:space="preserve"> were included because encoding manipulations have been shown to spill over into other encoding tasks when encoding is manipulated within-subjects </w:t>
@@ -2665,73 +2716,67 @@
         <w:rPr>
           <w:color w:val="000000"/>
         </w:rPr>
-        <w:t xml:space="preserve"> also included </w:t>
+        <w:t xml:space="preserve"> also included comparisons to </w:t>
+      </w:r>
+      <w:r>
+        <w:rPr>
+          <w:color w:val="000000"/>
+        </w:rPr>
+        <w:t xml:space="preserve">a </w:t>
+      </w:r>
+      <w:r>
+        <w:rPr>
+          <w:color w:val="000000"/>
+        </w:rPr>
+        <w:t xml:space="preserve">control group </w:t>
+      </w:r>
+      <w:r>
+        <w:rPr>
+          <w:color w:val="000000"/>
+        </w:rPr>
+        <w:t xml:space="preserve">who viewed </w:t>
+      </w:r>
+      <w:r>
+        <w:rPr>
+          <w:color w:val="000000"/>
+        </w:rPr>
+        <w:t xml:space="preserve">pairs </w:t>
+      </w:r>
+      <w:r>
+        <w:rPr>
+          <w:color w:val="000000"/>
+        </w:rPr>
+        <w:t>presented using a standard, 32</w:t>
+      </w:r>
+      <w:r>
+        <w:rPr>
+          <w:color w:val="000000"/>
+        </w:rPr>
+        <w:t>-</w:t>
+      </w:r>
+      <w:r>
+        <w:rPr>
+          <w:color w:val="000000"/>
+        </w:rPr>
+        <w:t>pt.</w:t>
+      </w:r>
+      <w:r>
+        <w:rPr>
+          <w:color w:val="000000"/>
+        </w:rPr>
+        <w:t xml:space="preserve"> Arial font</w:t>
+      </w:r>
+      <w:r>
+        <w:rPr>
+          <w:color w:val="000000"/>
+        </w:rPr>
+        <w:t xml:space="preserve"> to </w:t>
       </w:r>
       <w:r>
         <w:rPr>
           <w:color w:val="000000"/>
         </w:rPr>
         <w:lastRenderedPageBreak/>
-        <w:t xml:space="preserve">comparisons to </w:t>
-      </w:r>
-      <w:r>
-        <w:rPr>
-          <w:color w:val="000000"/>
-        </w:rPr>
-        <w:t xml:space="preserve">a </w:t>
-      </w:r>
-      <w:r>
-        <w:rPr>
-          <w:color w:val="000000"/>
-        </w:rPr>
-        <w:t xml:space="preserve">control group </w:t>
-      </w:r>
-      <w:r>
-        <w:rPr>
-          <w:color w:val="000000"/>
-        </w:rPr>
-        <w:t xml:space="preserve">who viewed </w:t>
-      </w:r>
-      <w:r>
-        <w:rPr>
-          <w:color w:val="000000"/>
-        </w:rPr>
-        <w:t xml:space="preserve">pairs </w:t>
-      </w:r>
-      <w:r>
-        <w:rPr>
-          <w:color w:val="000000"/>
-        </w:rPr>
-        <w:t>presented using a standard, 32</w:t>
-      </w:r>
-      <w:r>
-        <w:rPr>
-          <w:color w:val="000000"/>
-        </w:rPr>
-        <w:t>-</w:t>
-      </w:r>
-      <w:r>
-        <w:rPr>
-          <w:color w:val="000000"/>
-        </w:rPr>
-        <w:t>pt.</w:t>
-      </w:r>
-      <w:r>
-        <w:rPr>
-          <w:color w:val="000000"/>
-        </w:rPr>
-        <w:t xml:space="preserve"> Arial font</w:t>
-      </w:r>
-      <w:r>
-        <w:rPr>
-          <w:color w:val="000000"/>
-        </w:rPr>
-        <w:t xml:space="preserve"> to </w:t>
-      </w:r>
-      <w:r>
-        <w:rPr>
-          <w:color w:val="000000"/>
-        </w:rPr>
         <w:t>assess</w:t>
       </w:r>
       <w:r>
@@ -2840,13 +2885,19 @@
         <w:rPr>
           <w:color w:val="000000"/>
         </w:rPr>
+        <w:t xml:space="preserve">and </w:t>
+      </w:r>
+      <w:r>
+        <w:rPr>
+          <w:color w:val="000000"/>
+        </w:rPr>
         <w:t>symmetrical</w:t>
       </w:r>
       <w:r>
         <w:rPr>
           <w:color w:val="000000"/>
         </w:rPr>
-        <w:t>,</w:t>
+        <w:t xml:space="preserve"> paired associates</w:t>
       </w:r>
       <w:r>
         <w:rPr>
@@ -2858,13 +2909,13 @@
         <w:rPr>
           <w:color w:val="000000"/>
         </w:rPr>
-        <w:t>and unrelated pair</w:t>
-      </w:r>
-      <w:r>
-        <w:rPr>
-          <w:color w:val="000000"/>
-        </w:rPr>
-        <w:t xml:space="preserve"> types</w:t>
+        <w:t xml:space="preserve">and unrelated </w:t>
+      </w:r>
+      <w:r>
+        <w:rPr>
+          <w:color w:val="000000"/>
+        </w:rPr>
+        <w:t>word pairs</w:t>
       </w:r>
       <w:r>
         <w:rPr>
@@ -3113,14 +3164,14 @@
         <w:rPr>
           <w:color w:val="000000"/>
         </w:rPr>
-        <w:t xml:space="preserve"> pairs were evenly distributed into two study lists which contained 20 forward, backward, symmetrical, </w:t>
+        <w:t xml:space="preserve"> pairs were evenly distributed into two study lists which contained 20 forward, backward, symmetrical, and unrelated pairs, and 10 buffer pairs. Study materials for all experiments have been made </w:t>
       </w:r>
       <w:r>
         <w:rPr>
           <w:color w:val="000000"/>
         </w:rPr>
         <w:lastRenderedPageBreak/>
-        <w:t xml:space="preserve">and unrelated pairs, and 10 buffer pairs. Study materials for all experiments have been made available at </w:t>
+        <w:t xml:space="preserve">available at </w:t>
       </w:r>
       <w:r>
         <w:rPr>
@@ -3432,11 +3483,11 @@
         <w:t>experiments (Garcia &amp; Kornell, 2015). Participants</w:t>
       </w:r>
       <w:r>
-        <w:t xml:space="preserve"> were informed that they would study a series of cue-target pairs in which the cue would be presented on the left, and the target on the right. They were further instructed that their memory for the target item would </w:t>
+        <w:t xml:space="preserve"> were informed that they would study a series of cue-target pairs in which the cue would be presented on the left, and the target on the right. They were further instructed that their memory for the target item would be tested following study, with only the cue word presented at test. In addition to studying the </w:t>
       </w:r>
       <w:r>
         <w:lastRenderedPageBreak/>
-        <w:t>be tested following study, with only the cue word presented at test. In addition to studying the pairs, participants were instructed to provide a JOL rating by rating the likelihood they would be able to correctly recall the target if only presented with the cue. JOLs were provided using a</w:t>
+        <w:t>pairs, participants were instructed to provide a JOL rating by rating the likelihood they would be able to correctly recall the target if only presented with the cue. JOLs were provided using a</w:t>
       </w:r>
       <w:r>
         <w:rPr>
@@ -4670,7 +4721,13 @@
         <w:rPr>
           <w:color w:val="000000"/>
         </w:rPr>
-        <w:t xml:space="preserve">Like Experiment 1A, we expected that highlighting pairs would make </w:t>
+        <w:t>Like Experiment 1A, we expected that highlighting pairs would</w:t>
+      </w:r>
+      <w:r>
+        <w:rPr>
+          <w:color w:val="000000"/>
+        </w:rPr>
+        <w:t xml:space="preserve"> </w:t>
       </w:r>
       <w:r>
         <w:rPr>
@@ -5792,7 +5849,19 @@
         <w:rPr>
           <w:color w:val="000000"/>
         </w:rPr>
-        <w:t xml:space="preserve"> &gt; .99. Collectively, highlighting pairs had no effect on JOLs or recall rates when compared to either no-highlight pairs in a mixed list or when compared to pure </w:t>
+        <w:t xml:space="preserve"> &gt; .99. Collectively, highlighting pairs had no effect on JOLs or recall rates when compared to either no-highlight pairs in a mixed list or when compared to </w:t>
+      </w:r>
+      <w:r>
+        <w:rPr>
+          <w:color w:val="000000"/>
+        </w:rPr>
+        <w:t xml:space="preserve">the </w:t>
+      </w:r>
+      <w:r>
+        <w:rPr>
+          <w:color w:val="000000"/>
+        </w:rPr>
+        <w:t xml:space="preserve">pure </w:t>
       </w:r>
       <w:r>
         <w:rPr>
@@ -6027,7 +6096,10 @@
         <w:t>on both</w:t>
       </w:r>
       <w:r>
-        <w:t xml:space="preserve"> related and unrelated pairs (</w:t>
+        <w:t xml:space="preserve"> related and unrelated pairs</w:t>
+      </w:r>
+      <w:r>
+        <w:t xml:space="preserve"> (</w:t>
       </w:r>
       <w:r>
         <w:t>Experiment 3</w:t>
@@ -6073,10 +6145,19 @@
         <w:t>followed the</w:t>
       </w:r>
       <w:r>
-        <w:t xml:space="preserve"> Experiments 1A and 1B</w:t>
-      </w:r>
-      <w:r>
-        <w:t xml:space="preserve"> methods but with</w:t>
+        <w:t xml:space="preserve"> </w:t>
+      </w:r>
+      <w:r>
+        <w:t xml:space="preserve">same methods as </w:t>
+      </w:r>
+      <w:r>
+        <w:t>Experiments 1A and 1B</w:t>
+      </w:r>
+      <w:r>
+        <w:t xml:space="preserve"> but </w:t>
+      </w:r>
+      <w:r>
+        <w:t>used only</w:t>
       </w:r>
       <w:r>
         <w:t xml:space="preserve"> unrelated pairs.</w:t>
@@ -6402,7 +6483,7 @@
         <w:rPr>
           <w:color w:val="000000"/>
         </w:rPr>
-        <w:t xml:space="preserve"> participants in the font-size group, and 3</w:t>
+        <w:t xml:space="preserve"> participants in the font-size group and 3</w:t>
       </w:r>
       <w:r>
         <w:rPr>
@@ -6810,7 +6891,19 @@
         <w:rPr>
           <w:color w:val="000000"/>
         </w:rPr>
-        <w:t xml:space="preserve">= .35. Importantly however, font size did not affect JOLs and recall rates differently, </w:t>
+        <w:t>= .35. Importantly</w:t>
+      </w:r>
+      <w:r>
+        <w:rPr>
+          <w:color w:val="000000"/>
+        </w:rPr>
+        <w:t>,</w:t>
+      </w:r>
+      <w:r>
+        <w:rPr>
+          <w:color w:val="000000"/>
+        </w:rPr>
+        <w:t xml:space="preserve"> however, font size did not affect JOLs and recall rates differently, </w:t>
       </w:r>
       <w:r>
         <w:rPr>
@@ -8445,7 +8538,19 @@
         <w:rPr>
           <w:color w:val="000000"/>
         </w:rPr>
-        <w:t>disfluent would affect</w:t>
+        <w:t xml:space="preserve">disfluent </w:t>
+      </w:r>
+      <w:r>
+        <w:rPr>
+          <w:color w:val="000000"/>
+        </w:rPr>
+        <w:t xml:space="preserve">font </w:t>
+      </w:r>
+      <w:r>
+        <w:rPr>
+          <w:color w:val="000000"/>
+        </w:rPr>
+        <w:t>would affect</w:t>
       </w:r>
       <w:r>
         <w:rPr>
@@ -8961,7 +9066,25 @@
         <w:rPr>
           <w:color w:val="000000"/>
         </w:rPr>
-        <w:t xml:space="preserve"> 53 recruited from The University of Southern Mississippi’s psychology research pool and </w:t>
+        <w:t xml:space="preserve"> 53 </w:t>
+      </w:r>
+      <w:r>
+        <w:rPr>
+          <w:color w:val="000000"/>
+        </w:rPr>
+        <w:t xml:space="preserve">undergraduate students </w:t>
+      </w:r>
+      <w:r>
+        <w:rPr>
+          <w:color w:val="000000"/>
+        </w:rPr>
+        <w:t xml:space="preserve">recruited from The University of Southern Mississippi’s psychology research pool </w:t>
+      </w:r>
+      <w:r>
+        <w:rPr>
+          <w:color w:val="000000"/>
+        </w:rPr>
+        <w:t xml:space="preserve">who </w:t>
       </w:r>
       <w:r>
         <w:rPr>
@@ -8985,7 +9108,19 @@
         <w:rPr>
           <w:color w:val="000000"/>
         </w:rPr>
-        <w:t xml:space="preserve">39 in the Sans Forgetica group </w:t>
+        <w:t xml:space="preserve">39 </w:t>
+      </w:r>
+      <w:r>
+        <w:rPr>
+          <w:color w:val="000000"/>
+        </w:rPr>
+        <w:t xml:space="preserve">participants </w:t>
+      </w:r>
+      <w:r>
+        <w:rPr>
+          <w:color w:val="000000"/>
+        </w:rPr>
+        <w:t xml:space="preserve">in the Sans Forgetica group </w:t>
       </w:r>
       <w:r>
         <w:rPr>
@@ -10024,6 +10159,12 @@
         <w:rPr>
           <w:color w:val="000000"/>
         </w:rPr>
+        <w:t xml:space="preserve"> font</w:t>
+      </w:r>
+      <w:r>
+        <w:rPr>
+          <w:color w:val="000000"/>
+        </w:rPr>
         <w:t xml:space="preserve">. </w:t>
       </w:r>
       <w:r>
@@ -10084,13 +10225,43 @@
         <w:rPr>
           <w:color w:val="000000"/>
         </w:rPr>
-        <w:t>when placed in context with a</w:t>
-      </w:r>
-      <w:r>
-        <w:rPr>
-          <w:color w:val="000000"/>
-        </w:rPr>
-        <w:t xml:space="preserve"> disfluent font, and our inclusion of a control group allowed us to test </w:t>
+        <w:t>when placed in</w:t>
+      </w:r>
+      <w:r>
+        <w:rPr>
+          <w:color w:val="000000"/>
+        </w:rPr>
+        <w:t xml:space="preserve"> the same</w:t>
+      </w:r>
+      <w:r>
+        <w:rPr>
+          <w:color w:val="000000"/>
+        </w:rPr>
+        <w:t xml:space="preserve"> context </w:t>
+      </w:r>
+      <w:r>
+        <w:rPr>
+          <w:color w:val="000000"/>
+        </w:rPr>
+        <w:t>as</w:t>
+      </w:r>
+      <w:r>
+        <w:rPr>
+          <w:color w:val="000000"/>
+        </w:rPr>
+        <w:t xml:space="preserve"> disfluent font</w:t>
+      </w:r>
+      <w:r>
+        <w:rPr>
+          <w:color w:val="000000"/>
+        </w:rPr>
+        <w:t>s</w:t>
+      </w:r>
+      <w:r>
+        <w:rPr>
+          <w:color w:val="000000"/>
+        </w:rPr>
+        <w:t xml:space="preserve">, and our inclusion of a control group allowed us to test </w:t>
       </w:r>
       <w:r>
         <w:rPr>
@@ -10410,7 +10581,19 @@
         <w:rPr>
           <w:color w:val="000000"/>
         </w:rPr>
-        <w:t xml:space="preserve"> in the same study list</w:t>
+        <w:t xml:space="preserve"> </w:t>
+      </w:r>
+      <w:r>
+        <w:rPr>
+          <w:color w:val="000000"/>
+        </w:rPr>
+        <w:t xml:space="preserve">presented </w:t>
+      </w:r>
+      <w:r>
+        <w:rPr>
+          <w:color w:val="000000"/>
+        </w:rPr>
+        <w:t>in the same study list</w:t>
       </w:r>
       <w:r>
         <w:rPr>
@@ -12351,7 +12534,7 @@
           <w:sz w:val="24"/>
           <w:szCs w:val="24"/>
         </w:rPr>
-        <w:t xml:space="preserve">, </w:t>
+        <w:t xml:space="preserve"> </w:t>
       </w:r>
       <w:r>
         <w:rPr>
@@ -12406,12 +12589,6 @@
           <w:color w:val="000000"/>
         </w:rPr>
         <w:t>was not found</w:t>
-      </w:r>
-      <w:r>
-        <w:rPr>
-          <w:color w:val="000000"/>
-        </w:rPr>
-        <w:t>,</w:t>
       </w:r>
       <w:r>
         <w:rPr>
@@ -12864,7 +13041,19 @@
         <w:rPr>
           <w:color w:val="000000"/>
         </w:rPr>
-        <w:t xml:space="preserve">. Collectively, this set of experiments provides a greater understanding of how perceptual features influence JOLs and recall, particularly within the context of cued-recall. </w:t>
+        <w:t>. Collectively, this set of experiments provides a greater understanding of how perceptual features influence JOLs and recall, particularly within the context of cued-recall</w:t>
+      </w:r>
+      <w:r>
+        <w:rPr>
+          <w:color w:val="000000"/>
+        </w:rPr>
+        <w:t xml:space="preserve"> testing</w:t>
+      </w:r>
+      <w:r>
+        <w:rPr>
+          <w:color w:val="000000"/>
+        </w:rPr>
+        <w:t xml:space="preserve">. </w:t>
       </w:r>
     </w:p>
     <w:p>

</xml_diff>